<commit_message>
renombre las columnas, agregue la grafica de derechohabienciaa, exporte a csv los datos filtrados
</commit_message>
<xml_diff>
--- a/proyecto_modulo_2.docx
+++ b/proyecto_modulo_2.docx
@@ -3,6 +3,9 @@
 <w:document xmlns:wpc="http://schemas.microsoft.com/office/word/2010/wordprocessingCanvas" xmlns:cx="http://schemas.microsoft.com/office/drawing/2014/chartex" xmlns:cx1="http://schemas.microsoft.com/office/drawing/2015/9/8/chartex" xmlns:cx2="http://schemas.microsoft.com/office/drawing/2015/10/21/chartex" xmlns:cx3="http://schemas.microsoft.com/office/drawing/2016/5/9/chartex" xmlns:cx4="http://schemas.microsoft.com/office/drawing/2016/5/10/chartex" xmlns:cx5="http://schemas.microsoft.com/office/drawing/2016/5/11/chartex" xmlns:cx6="http://schemas.microsoft.com/office/drawing/2016/5/12/chartex" xmlns:cx7="http://schemas.microsoft.com/office/drawing/2016/5/13/chartex" xmlns:cx8="http://schemas.microsoft.com/office/drawing/2016/5/14/chartex" xmlns:mc="http://schemas.openxmlformats.org/markup-compatibility/2006" xmlns:aink="http://schemas.microsoft.com/office/drawing/2016/ink" xmlns:am3d="http://schemas.microsoft.com/office/drawing/2017/model3d" xmlns:o="urn:schemas-microsoft-com:office:office" xmlns:oel="http://schemas.microsoft.com/office/2019/extlst" xmlns:r="http://schemas.openxmlformats.org/officeDocument/2006/relationships" xmlns:m="http://schemas.openxmlformats.org/officeDocument/2006/math" xmlns:v="urn:schemas-microsoft-com:vml" xmlns:wp14="http://schemas.microsoft.com/office/word/2010/wordprocessingDrawing" xmlns:wp="http://schemas.openxmlformats.org/drawingml/2006/wordprocessingDrawing" xmlns:w10="urn:schemas-microsoft-com:office:word" xmlns:w="http://schemas.openxmlformats.org/wordprocessingml/2006/main" xmlns:w14="http://schemas.microsoft.com/office/word/2010/wordml" xmlns:w15="http://schemas.microsoft.com/office/word/2012/wordml" xmlns:w16cex="http://schemas.microsoft.com/office/word/2018/wordml/cex" xmlns:w16cid="http://schemas.microsoft.com/office/word/2016/wordml/cid" xmlns:w16="http://schemas.microsoft.com/office/word/2018/wordml" xmlns:w16du="http://schemas.microsoft.com/office/word/2023/wordml/word16du" xmlns:w16sdtdh="http://schemas.microsoft.com/office/word/2020/wordml/sdtdatahash" xmlns:w16se="http://schemas.microsoft.com/office/word/2015/wordml/symex" xmlns:wpg="http://schemas.microsoft.com/office/word/2010/wordprocessingGroup" xmlns:wpi="http://schemas.microsoft.com/office/word/2010/wordprocessingInk" xmlns:wne="http://schemas.microsoft.com/office/word/2006/wordml" xmlns:wps="http://schemas.microsoft.com/office/word/2010/wordprocessingShape" mc:Ignorable="w14 w15 w16se w16cid w16 w16cex w16sdtdh w16du wp14">
   <w:body>
     <w:p>
+      <w:pPr>
+        <w:ind w:firstLine="708"/>
+      </w:pPr>
       <w:r>
         <w:t>Importaci</w:t>
       </w:r>
@@ -18,6 +21,9 @@
     </w:p>
     <w:p>
       <w:r>
+        <w:rPr>
+          <w:noProof/>
+        </w:rPr>
         <w:drawing>
           <wp:inline distT="0" distB="0" distL="0" distR="0" wp14:anchorId="43EA4ADC" wp14:editId="2DDAA251">
             <wp:extent cx="5943600" cy="4954905"/>
@@ -81,6 +87,9 @@
     </w:p>
     <w:p>
       <w:r>
+        <w:rPr>
+          <w:noProof/>
+        </w:rPr>
         <w:drawing>
           <wp:inline distT="0" distB="0" distL="0" distR="0" wp14:anchorId="1F7095C7" wp14:editId="5F71CE07">
             <wp:extent cx="5943600" cy="3673475"/>
@@ -133,6 +142,9 @@
     </w:p>
     <w:p>
       <w:r>
+        <w:rPr>
+          <w:noProof/>
+        </w:rPr>
         <w:drawing>
           <wp:inline distT="0" distB="0" distL="0" distR="0" wp14:anchorId="71EDCBEA" wp14:editId="00265210">
             <wp:extent cx="5943600" cy="2780665"/>
@@ -172,6 +184,9 @@
     </w:p>
     <w:p>
       <w:r>
+        <w:rPr>
+          <w:noProof/>
+        </w:rPr>
         <w:lastRenderedPageBreak/>
         <w:drawing>
           <wp:inline distT="0" distB="0" distL="0" distR="0" wp14:anchorId="63B2CE06" wp14:editId="7B7CA0EA">
@@ -218,14 +233,14 @@
     <w:p>
       <w:r>
         <w:lastRenderedPageBreak/>
-        <w:t xml:space="preserve">Grafica de casos de muerte por aborto por </w:t>
-      </w:r>
-      <w:r>
-        <w:t>estado</w:t>
+        <w:t>Grafica de casos de muerte por aborto por estado</w:t>
       </w:r>
     </w:p>
     <w:p>
       <w:r>
+        <w:rPr>
+          <w:noProof/>
+        </w:rPr>
         <w:drawing>
           <wp:inline distT="0" distB="0" distL="0" distR="0" wp14:anchorId="008F2473" wp14:editId="2064AEE8">
             <wp:extent cx="5943600" cy="3512820"/>

</xml_diff>